<commit_message>
Security Commit Eind LP Dag 1
</commit_message>
<xml_diff>
--- a/Documentatie/Analysedocument V0.3.docx
+++ b/Documentatie/Analysedocument V0.3.docx
@@ -213,7 +213,7 @@
           <w:r>
             <w:fldChar w:fldCharType="separate"/>
           </w:r>
-          <w:hyperlink w:anchor="_Toc485734981" w:history="1">
+          <w:hyperlink w:anchor="_Toc485740652" w:history="1">
             <w:r>
               <w:rPr>
                 <w:rStyle w:val="Hyperlink"/>
@@ -241,7 +241,7 @@
                 <w:noProof/>
                 <w:webHidden/>
               </w:rPr>
-              <w:instrText xml:space="preserve"> PAGEREF _Toc485734981 \h </w:instrText>
+              <w:instrText xml:space="preserve"> PAGEREF _Toc485740652 \h </w:instrText>
             </w:r>
             <w:r>
               <w:rPr>
@@ -284,7 +284,7 @@
               <w:lang w:val="nl-NL" w:eastAsia="nl-NL"/>
             </w:rPr>
           </w:pPr>
-          <w:hyperlink w:anchor="_Toc485734982" w:history="1">
+          <w:hyperlink w:anchor="_Toc485740653" w:history="1">
             <w:r>
               <w:rPr>
                 <w:rStyle w:val="Hyperlink"/>
@@ -312,7 +312,7 @@
                 <w:noProof/>
                 <w:webHidden/>
               </w:rPr>
-              <w:instrText xml:space="preserve"> PAGEREF _Toc485734982 \h </w:instrText>
+              <w:instrText xml:space="preserve"> PAGEREF _Toc485740653 \h </w:instrText>
             </w:r>
             <w:r>
               <w:rPr>
@@ -355,7 +355,7 @@
               <w:lang w:val="nl-NL" w:eastAsia="nl-NL"/>
             </w:rPr>
           </w:pPr>
-          <w:hyperlink w:anchor="_Toc485734983" w:history="1">
+          <w:hyperlink w:anchor="_Toc485740654" w:history="1">
             <w:r>
               <w:rPr>
                 <w:rStyle w:val="Hyperlink"/>
@@ -383,7 +383,7 @@
                 <w:noProof/>
                 <w:webHidden/>
               </w:rPr>
-              <w:instrText xml:space="preserve"> PAGEREF _Toc485734983 \h </w:instrText>
+              <w:instrText xml:space="preserve"> PAGEREF _Toc485740654 \h </w:instrText>
             </w:r>
             <w:r>
               <w:rPr>
@@ -426,7 +426,7 @@
               <w:lang w:val="nl-NL" w:eastAsia="nl-NL"/>
             </w:rPr>
           </w:pPr>
-          <w:hyperlink w:anchor="_Toc485734984" w:history="1">
+          <w:hyperlink w:anchor="_Toc485740655" w:history="1">
             <w:r>
               <w:rPr>
                 <w:rStyle w:val="Hyperlink"/>
@@ -454,7 +454,7 @@
                 <w:noProof/>
                 <w:webHidden/>
               </w:rPr>
-              <w:instrText xml:space="preserve"> PAGEREF _Toc485734984 \h </w:instrText>
+              <w:instrText xml:space="preserve"> PAGEREF _Toc485740655 \h </w:instrText>
             </w:r>
             <w:r>
               <w:rPr>
@@ -497,7 +497,7 @@
               <w:lang w:val="nl-NL" w:eastAsia="nl-NL"/>
             </w:rPr>
           </w:pPr>
-          <w:hyperlink w:anchor="_Toc485734985" w:history="1">
+          <w:hyperlink w:anchor="_Toc485740656" w:history="1">
             <w:r>
               <w:rPr>
                 <w:rStyle w:val="Hyperlink"/>
@@ -525,7 +525,7 @@
                 <w:noProof/>
                 <w:webHidden/>
               </w:rPr>
-              <w:instrText xml:space="preserve"> PAGEREF _Toc485734985 \h </w:instrText>
+              <w:instrText xml:space="preserve"> PAGEREF _Toc485740656 \h </w:instrText>
             </w:r>
             <w:r>
               <w:rPr>
@@ -568,7 +568,7 @@
               <w:lang w:val="nl-NL" w:eastAsia="nl-NL"/>
             </w:rPr>
           </w:pPr>
-          <w:hyperlink w:anchor="_Toc485734986" w:history="1">
+          <w:hyperlink w:anchor="_Toc485740657" w:history="1">
             <w:r>
               <w:rPr>
                 <w:rStyle w:val="Hyperlink"/>
@@ -596,7 +596,7 @@
                 <w:noProof/>
                 <w:webHidden/>
               </w:rPr>
-              <w:instrText xml:space="preserve"> PAGEREF _Toc485734986 \h </w:instrText>
+              <w:instrText xml:space="preserve"> PAGEREF _Toc485740657 \h </w:instrText>
             </w:r>
             <w:r>
               <w:rPr>
@@ -639,7 +639,7 @@
               <w:lang w:val="nl-NL" w:eastAsia="nl-NL"/>
             </w:rPr>
           </w:pPr>
-          <w:hyperlink w:anchor="_Toc485734987" w:history="1">
+          <w:hyperlink w:anchor="_Toc485740658" w:history="1">
             <w:r>
               <w:rPr>
                 <w:rStyle w:val="Hyperlink"/>
@@ -667,7 +667,7 @@
                 <w:noProof/>
                 <w:webHidden/>
               </w:rPr>
-              <w:instrText xml:space="preserve"> PAGEREF _Toc485734987 \h </w:instrText>
+              <w:instrText xml:space="preserve"> PAGEREF _Toc485740658 \h </w:instrText>
             </w:r>
             <w:r>
               <w:rPr>
@@ -735,7 +735,7 @@
           <w:lang w:val="nl-NL"/>
         </w:rPr>
       </w:pPr>
-      <w:bookmarkStart w:id="0" w:name="_Toc485734981"/>
+      <w:bookmarkStart w:id="0" w:name="_Toc485740652"/>
       <w:r>
         <w:rPr>
           <w:lang w:val="nl-NL"/>
@@ -997,15 +997,7 @@
               <w:rPr>
                 <w:lang w:val="nl-NL"/>
               </w:rPr>
-              <w:t>15</w:t>
-            </w:r>
-            <w:bookmarkStart w:id="1" w:name="_GoBack"/>
-            <w:bookmarkEnd w:id="1"/>
-            <w:r>
-              <w:rPr>
-                <w:lang w:val="nl-NL"/>
-              </w:rPr>
-              <w:t>.14 – 20/6/17</w:t>
+              <w:t>15.14 – 20/6/17</w:t>
             </w:r>
           </w:p>
         </w:tc>
@@ -1119,7 +1111,7 @@
           <w:lang w:val="nl-NL"/>
         </w:rPr>
       </w:pPr>
-      <w:bookmarkStart w:id="2" w:name="_Toc485734982"/>
+      <w:bookmarkStart w:id="1" w:name="_Toc485740653"/>
       <w:proofErr w:type="spellStart"/>
       <w:r>
         <w:rPr>
@@ -1128,7 +1120,7 @@
         <w:lastRenderedPageBreak/>
         <w:t>Requirements</w:t>
       </w:r>
-      <w:bookmarkEnd w:id="2"/>
+      <w:bookmarkEnd w:id="1"/>
       <w:proofErr w:type="spellEnd"/>
     </w:p>
     <w:tbl>
@@ -1214,15 +1206,19 @@
           <w:p>
             <w:pPr>
               <w:rPr>
-                <w:lang w:val="nl-NL"/>
-              </w:rPr>
-            </w:pPr>
-            <w:r>
-              <w:rPr>
+                <w:b/>
+                <w:lang w:val="nl-NL"/>
+              </w:rPr>
+            </w:pPr>
+            <w:bookmarkStart w:id="2" w:name="_GoBack"/>
+            <w:r>
+              <w:rPr>
+                <w:b/>
                 <w:lang w:val="nl-NL"/>
               </w:rPr>
               <w:t>Functionele eisen</w:t>
             </w:r>
+            <w:bookmarkEnd w:id="2"/>
           </w:p>
         </w:tc>
         <w:tc>
@@ -2310,7 +2306,7 @@
           <w:lang w:val="nl-NL"/>
         </w:rPr>
       </w:pPr>
-      <w:bookmarkStart w:id="3" w:name="_Toc485734983"/>
+      <w:bookmarkStart w:id="3" w:name="_Toc485740654"/>
       <w:proofErr w:type="spellStart"/>
       <w:r>
         <w:rPr>
@@ -6346,7 +6342,7 @@
           <w:lang w:val="nl-NL"/>
         </w:rPr>
       </w:pPr>
-      <w:bookmarkStart w:id="4" w:name="_Toc485734984"/>
+      <w:bookmarkStart w:id="4" w:name="_Toc485740655"/>
       <w:r>
         <w:rPr>
           <w:lang w:val="nl-NL"/>
@@ -6445,7 +6441,7 @@
           <w:lang w:val="nl-NL"/>
         </w:rPr>
       </w:pPr>
-      <w:bookmarkStart w:id="5" w:name="_Toc485734985"/>
+      <w:bookmarkStart w:id="5" w:name="_Toc485740656"/>
       <w:r>
         <w:rPr>
           <w:noProof/>
@@ -6561,7 +6557,7 @@
           <w:lang w:val="nl-NL"/>
         </w:rPr>
       </w:pPr>
-      <w:bookmarkStart w:id="6" w:name="_Toc485734986"/>
+      <w:bookmarkStart w:id="6" w:name="_Toc485740657"/>
       <w:r>
         <w:rPr>
           <w:lang w:val="nl-NL"/>
@@ -6639,7 +6635,7 @@
           <w:lang w:val="nl-NL"/>
         </w:rPr>
       </w:pPr>
-      <w:bookmarkStart w:id="7" w:name="_Toc485734987"/>
+      <w:bookmarkStart w:id="7" w:name="_Toc485740658"/>
       <w:r>
         <w:rPr>
           <w:lang w:val="nl-NL"/>

</xml_diff>